<commit_message>
baby we've done it, we are rich baby
</commit_message>
<xml_diff>
--- a/big_data_hw2/Table.docx
+++ b/big_data_hw2/Table.docx
@@ -1,6 +1,6 @@
 
 <file path=word/document.xml><?xml version="1.0" encoding="utf-8"?>
-<w:document xmlns:wpc="http://schemas.microsoft.com/office/word/2010/wordprocessingCanvas" xmlns:cx="http://schemas.microsoft.com/office/drawing/2014/chartex" xmlns:cx1="http://schemas.microsoft.com/office/drawing/2015/9/8/chartex" xmlns:mc="http://schemas.openxmlformats.org/markup-compatibility/2006" xmlns:o="urn:schemas-microsoft-com:office:office" xmlns:r="http://schemas.openxmlformats.org/officeDocument/2006/relationships" xmlns:m="http://schemas.openxmlformats.org/officeDocument/2006/math" xmlns:v="urn:schemas-microsoft-com:vml" xmlns:wp14="http://schemas.microsoft.com/office/word/2010/wordprocessingDrawing" xmlns:wp="http://schemas.openxmlformats.org/drawingml/2006/wordprocessingDrawing" xmlns:w10="urn:schemas-microsoft-com:office:word" xmlns:w="http://schemas.openxmlformats.org/wordprocessingml/2006/main" xmlns:w14="http://schemas.microsoft.com/office/word/2010/wordml" xmlns:w15="http://schemas.microsoft.com/office/word/2012/wordml" xmlns:w16se="http://schemas.microsoft.com/office/word/2015/wordml/symex" xmlns:wpg="http://schemas.microsoft.com/office/word/2010/wordprocessingGroup" xmlns:wpi="http://schemas.microsoft.com/office/word/2010/wordprocessingInk" xmlns:wne="http://schemas.microsoft.com/office/word/2006/wordml" xmlns:wps="http://schemas.microsoft.com/office/word/2010/wordprocessingShape" mc:Ignorable="w14 w15 w16se wp14">
+<w:document xmlns:wpc="http://schemas.microsoft.com/office/word/2010/wordprocessingCanvas" xmlns:cx="http://schemas.microsoft.com/office/drawing/2014/chartex" xmlns:cx1="http://schemas.microsoft.com/office/drawing/2015/9/8/chartex" xmlns:cx2="http://schemas.microsoft.com/office/drawing/2015/10/21/chartex" xmlns:cx3="http://schemas.microsoft.com/office/drawing/2016/5/9/chartex" xmlns:cx4="http://schemas.microsoft.com/office/drawing/2016/5/10/chartex" xmlns:cx5="http://schemas.microsoft.com/office/drawing/2016/5/11/chartex" xmlns:cx6="http://schemas.microsoft.com/office/drawing/2016/5/12/chartex" xmlns:cx7="http://schemas.microsoft.com/office/drawing/2016/5/13/chartex" xmlns:cx8="http://schemas.microsoft.com/office/drawing/2016/5/14/chartex" xmlns:mc="http://schemas.openxmlformats.org/markup-compatibility/2006" xmlns:aink="http://schemas.microsoft.com/office/drawing/2016/ink" xmlns:am3d="http://schemas.microsoft.com/office/drawing/2017/model3d" xmlns:o="urn:schemas-microsoft-com:office:office" xmlns:r="http://schemas.openxmlformats.org/officeDocument/2006/relationships" xmlns:m="http://schemas.openxmlformats.org/officeDocument/2006/math" xmlns:v="urn:schemas-microsoft-com:vml" xmlns:wp14="http://schemas.microsoft.com/office/word/2010/wordprocessingDrawing" xmlns:wp="http://schemas.openxmlformats.org/drawingml/2006/wordprocessingDrawing" xmlns:w10="urn:schemas-microsoft-com:office:word" xmlns:w="http://schemas.openxmlformats.org/wordprocessingml/2006/main" xmlns:w14="http://schemas.microsoft.com/office/word/2010/wordml" xmlns:w15="http://schemas.microsoft.com/office/word/2012/wordml" xmlns:w16cex="http://schemas.microsoft.com/office/word/2018/wordml/cex" xmlns:w16cid="http://schemas.microsoft.com/office/word/2016/wordml/cid" xmlns:w16="http://schemas.microsoft.com/office/word/2018/wordml" xmlns:w16se="http://schemas.microsoft.com/office/word/2015/wordml/symex" xmlns:wpg="http://schemas.microsoft.com/office/word/2010/wordprocessingGroup" xmlns:wpi="http://schemas.microsoft.com/office/word/2010/wordprocessingInk" xmlns:wne="http://schemas.microsoft.com/office/word/2006/wordml" xmlns:wps="http://schemas.microsoft.com/office/word/2010/wordprocessingShape" mc:Ignorable="w14 w15 w16se w16cid w16 w16cex wp14">
   <w:body>
     <w:p>
       <w:pPr>
@@ -202,26 +202,9 @@
           <w:szCs w:val="24"/>
           <w:lang w:val="en-US"/>
         </w:rPr>
-        <w:t xml:space="preserve">: </w:t>
-      </w:r>
-      <w:r>
-        <w:rPr>
-          <w:color w:val="000000" w:themeColor="text1"/>
-          <w:sz w:val="24"/>
-          <w:szCs w:val="24"/>
-          <w:lang w:val="en-US"/>
-        </w:rPr>
-        <w:t>the approximate average silhouette coefficient of the inp</w:t>
-      </w:r>
-      <w:r>
-        <w:rPr>
-          <w:color w:val="000000" w:themeColor="text1"/>
-          <w:sz w:val="24"/>
-          <w:szCs w:val="24"/>
-          <w:lang w:val="en-US"/>
-        </w:rPr>
-        <w:t>ut clustering (</w:t>
-      </w:r>
+        <w:t>: the approximate average silhouette coefficient of the input clustering (</w:t>
+      </w:r>
+      <w:proofErr w:type="spellStart"/>
       <w:r>
         <w:rPr>
           <w:b/>
@@ -233,6 +216,7 @@
         </w:rPr>
         <w:t>approxSilhFull</w:t>
       </w:r>
+      <w:proofErr w:type="spellEnd"/>
       <w:r>
         <w:rPr>
           <w:bCs/>
@@ -251,25 +235,28 @@
           <w:szCs w:val="24"/>
           <w:lang w:val="en-US"/>
         </w:rPr>
-        <w:t>; the time to compute approxSilhFull</w:t>
-      </w:r>
-      <w:r>
-        <w:rPr>
-          <w:color w:val="000000" w:themeColor="text1"/>
-          <w:sz w:val="24"/>
-          <w:szCs w:val="24"/>
-          <w:lang w:val="en-US"/>
-        </w:rPr>
-        <w:t xml:space="preserve">; the </w:t>
-      </w:r>
-      <w:r>
-        <w:rPr>
-          <w:color w:val="000000" w:themeColor="text1"/>
-          <w:sz w:val="24"/>
-          <w:szCs w:val="24"/>
-          <w:lang w:val="en-US"/>
-        </w:rPr>
-        <w:t>exact silhouett</w:t>
+        <w:t xml:space="preserve">; the time to compute </w:t>
+      </w:r>
+      <w:proofErr w:type="spellStart"/>
+      <w:r>
+        <w:rPr>
+          <w:bCs/>
+          <w:color w:val="000000" w:themeColor="text1"/>
+          <w:sz w:val="24"/>
+          <w:szCs w:val="24"/>
+          <w:lang w:val="en-US"/>
+        </w:rPr>
+        <w:t>approxSilhFull</w:t>
+      </w:r>
+      <w:proofErr w:type="spellEnd"/>
+      <w:r>
+        <w:rPr>
+          <w:color w:val="000000" w:themeColor="text1"/>
+          <w:sz w:val="24"/>
+          <w:szCs w:val="24"/>
+          <w:lang w:val="en-US"/>
+        </w:rPr>
+        <w:t>; the exact silhouett</w:t>
       </w:r>
       <w:r>
         <w:rPr>
@@ -289,6 +276,7 @@
         </w:rPr>
         <w:t>sample (</w:t>
       </w:r>
+      <w:proofErr w:type="spellStart"/>
       <w:r>
         <w:rPr>
           <w:b/>
@@ -322,6 +310,7 @@
         </w:rPr>
         <w:t>Sample</w:t>
       </w:r>
+      <w:proofErr w:type="spellEnd"/>
       <w:r>
         <w:rPr>
           <w:bCs/>
@@ -350,7 +339,29 @@
           <w:szCs w:val="24"/>
           <w:lang w:val="en-US"/>
         </w:rPr>
-        <w:t xml:space="preserve"> exactSilhSample. The running times must not include t</w:t>
+        <w:t xml:space="preserve"> </w:t>
+      </w:r>
+      <w:proofErr w:type="spellStart"/>
+      <w:r>
+        <w:rPr>
+          <w:bCs/>
+          <w:color w:val="000000" w:themeColor="text1"/>
+          <w:sz w:val="24"/>
+          <w:szCs w:val="24"/>
+          <w:lang w:val="en-US"/>
+        </w:rPr>
+        <w:t>exactSilhSample</w:t>
+      </w:r>
+      <w:proofErr w:type="spellEnd"/>
+      <w:r>
+        <w:rPr>
+          <w:bCs/>
+          <w:color w:val="000000" w:themeColor="text1"/>
+          <w:sz w:val="24"/>
+          <w:szCs w:val="24"/>
+          <w:lang w:val="en-US"/>
+        </w:rPr>
+        <w:t>. The running times must not include t</w:t>
       </w:r>
       <w:r>
         <w:rPr>
@@ -370,8 +381,6 @@
         </w:rPr>
         <w:t>the sample. The values in the table for Uber_3_small.csv must be the average of 3 runs of the same experiment.</w:t>
       </w:r>
-      <w:bookmarkStart w:id="0" w:name="_GoBack"/>
-      <w:bookmarkEnd w:id="0"/>
     </w:p>
     <w:p>
       <w:pPr>
@@ -382,6 +391,7 @@
           <w:color w:val="000000" w:themeColor="text1"/>
           <w:sz w:val="24"/>
           <w:szCs w:val="24"/>
+          <w:u w:val="single"/>
           <w:lang w:val="en-US"/>
         </w:rPr>
       </w:pPr>
@@ -488,6 +498,7 @@
                 <w:color w:val="000000" w:themeColor="text1"/>
               </w:rPr>
             </w:pPr>
+            <w:proofErr w:type="spellStart"/>
             <w:r>
               <w:rPr>
                 <w:b/>
@@ -502,6 +513,7 @@
               </w:rPr>
               <w:t>ull</w:t>
             </w:r>
+            <w:proofErr w:type="spellEnd"/>
           </w:p>
         </w:tc>
         <w:tc>
@@ -523,24 +535,52 @@
                 <w:color w:val="000000" w:themeColor="text1"/>
                 <w:lang w:val="en-US"/>
               </w:rPr>
-              <w:t>Time (ms) to</w:t>
-            </w:r>
+              <w:t>Time (</w:t>
+            </w:r>
+            <w:proofErr w:type="spellStart"/>
             <w:r>
               <w:rPr>
                 <w:b/>
                 <w:color w:val="000000" w:themeColor="text1"/>
                 <w:lang w:val="en-US"/>
               </w:rPr>
-              <w:t xml:space="preserve"> compute approxSilhF</w:t>
-            </w:r>
+              <w:t>ms</w:t>
+            </w:r>
+            <w:proofErr w:type="spellEnd"/>
             <w:r>
               <w:rPr>
                 <w:b/>
                 <w:color w:val="000000" w:themeColor="text1"/>
                 <w:lang w:val="en-US"/>
               </w:rPr>
+              <w:t>) to</w:t>
+            </w:r>
+            <w:r>
+              <w:rPr>
+                <w:b/>
+                <w:color w:val="000000" w:themeColor="text1"/>
+                <w:lang w:val="en-US"/>
+              </w:rPr>
+              <w:t xml:space="preserve"> compute </w:t>
+            </w:r>
+            <w:proofErr w:type="spellStart"/>
+            <w:r>
+              <w:rPr>
+                <w:b/>
+                <w:color w:val="000000" w:themeColor="text1"/>
+                <w:lang w:val="en-US"/>
+              </w:rPr>
+              <w:t>approxSilhF</w:t>
+            </w:r>
+            <w:r>
+              <w:rPr>
+                <w:b/>
+                <w:color w:val="000000" w:themeColor="text1"/>
+                <w:lang w:val="en-US"/>
+              </w:rPr>
               <w:t>ull</w:t>
             </w:r>
+            <w:proofErr w:type="spellEnd"/>
           </w:p>
         </w:tc>
         <w:tc>
@@ -556,6 +596,7 @@
                 <w:lang w:val="en-US"/>
               </w:rPr>
             </w:pPr>
+            <w:proofErr w:type="spellStart"/>
             <w:r>
               <w:rPr>
                 <w:b/>
@@ -564,6 +605,7 @@
               </w:rPr>
               <w:t>exactSilhSample</w:t>
             </w:r>
+            <w:proofErr w:type="spellEnd"/>
           </w:p>
         </w:tc>
         <w:tc>
@@ -585,16 +627,36 @@
                 <w:color w:val="000000" w:themeColor="text1"/>
                 <w:lang w:val="en-US"/>
               </w:rPr>
-              <w:t xml:space="preserve">Time (ms) to compute </w:t>
-            </w:r>
+              <w:t>Time (</w:t>
+            </w:r>
+            <w:proofErr w:type="spellStart"/>
             <w:r>
               <w:rPr>
                 <w:b/>
                 <w:color w:val="000000" w:themeColor="text1"/>
                 <w:lang w:val="en-US"/>
               </w:rPr>
+              <w:t>ms</w:t>
+            </w:r>
+            <w:proofErr w:type="spellEnd"/>
+            <w:r>
+              <w:rPr>
+                <w:b/>
+                <w:color w:val="000000" w:themeColor="text1"/>
+                <w:lang w:val="en-US"/>
+              </w:rPr>
+              <w:t xml:space="preserve">) to compute </w:t>
+            </w:r>
+            <w:proofErr w:type="spellStart"/>
+            <w:r>
+              <w:rPr>
+                <w:b/>
+                <w:color w:val="000000" w:themeColor="text1"/>
+                <w:lang w:val="en-US"/>
+              </w:rPr>
               <w:t>exactSilhSample</w:t>
             </w:r>
+            <w:proofErr w:type="spellEnd"/>
           </w:p>
         </w:tc>
       </w:tr>
@@ -686,6 +748,18 @@
                 <w:color w:val="000000" w:themeColor="text1"/>
               </w:rPr>
             </w:pPr>
+            <w:r>
+              <w:rPr>
+                <w:color w:val="000000" w:themeColor="text1"/>
+              </w:rPr>
+              <w:t>0.</w:t>
+            </w:r>
+            <w:r>
+              <w:rPr>
+                <w:color w:val="000000" w:themeColor="text1"/>
+              </w:rPr>
+              <w:t>625882</w:t>
+            </w:r>
           </w:p>
         </w:tc>
         <w:tc>
@@ -699,6 +773,12 @@
                 <w:color w:val="000000" w:themeColor="text1"/>
               </w:rPr>
             </w:pPr>
+            <w:r>
+              <w:rPr>
+                <w:color w:val="000000" w:themeColor="text1"/>
+              </w:rPr>
+              <w:t>5830</w:t>
+            </w:r>
           </w:p>
         </w:tc>
         <w:tc>
@@ -712,6 +792,18 @@
                 <w:color w:val="000000" w:themeColor="text1"/>
               </w:rPr>
             </w:pPr>
+            <w:r>
+              <w:rPr>
+                <w:color w:val="000000" w:themeColor="text1"/>
+              </w:rPr>
+              <w:t>0.</w:t>
+            </w:r>
+            <w:r>
+              <w:rPr>
+                <w:color w:val="000000" w:themeColor="text1"/>
+              </w:rPr>
+              <w:t>534685</w:t>
+            </w:r>
           </w:p>
         </w:tc>
         <w:tc>
@@ -725,6 +817,12 @@
                 <w:color w:val="000000" w:themeColor="text1"/>
               </w:rPr>
             </w:pPr>
+            <w:r>
+              <w:rPr>
+                <w:color w:val="000000" w:themeColor="text1"/>
+              </w:rPr>
+              <w:t>9866</w:t>
+            </w:r>
           </w:p>
         </w:tc>
       </w:tr>
@@ -816,6 +914,18 @@
                 <w:color w:val="000000" w:themeColor="text1"/>
               </w:rPr>
             </w:pPr>
+            <w:r>
+              <w:rPr>
+                <w:color w:val="000000" w:themeColor="text1"/>
+              </w:rPr>
+              <w:t>0.</w:t>
+            </w:r>
+            <w:r>
+              <w:rPr>
+                <w:color w:val="000000" w:themeColor="text1"/>
+              </w:rPr>
+              <w:t>486999</w:t>
+            </w:r>
           </w:p>
         </w:tc>
         <w:tc>
@@ -829,6 +939,12 @@
                 <w:color w:val="000000" w:themeColor="text1"/>
               </w:rPr>
             </w:pPr>
+            <w:r>
+              <w:rPr>
+                <w:color w:val="000000" w:themeColor="text1"/>
+              </w:rPr>
+              <w:t>2947</w:t>
+            </w:r>
           </w:p>
         </w:tc>
         <w:tc>
@@ -842,6 +958,18 @@
                 <w:color w:val="000000" w:themeColor="text1"/>
               </w:rPr>
             </w:pPr>
+            <w:r>
+              <w:rPr>
+                <w:color w:val="000000" w:themeColor="text1"/>
+              </w:rPr>
+              <w:t>0.</w:t>
+            </w:r>
+            <w:r>
+              <w:rPr>
+                <w:color w:val="000000" w:themeColor="text1"/>
+              </w:rPr>
+              <w:t>473025</w:t>
+            </w:r>
           </w:p>
         </w:tc>
         <w:tc>
@@ -855,6 +983,12 @@
                 <w:color w:val="000000" w:themeColor="text1"/>
               </w:rPr>
             </w:pPr>
+            <w:r>
+              <w:rPr>
+                <w:color w:val="000000" w:themeColor="text1"/>
+              </w:rPr>
+              <w:t>999</w:t>
+            </w:r>
           </w:p>
         </w:tc>
       </w:tr>
@@ -932,6 +1066,18 @@
                 <w:color w:val="000000" w:themeColor="text1"/>
               </w:rPr>
             </w:pPr>
+            <w:r>
+              <w:rPr>
+                <w:color w:val="000000" w:themeColor="text1"/>
+              </w:rPr>
+              <w:t>0.</w:t>
+            </w:r>
+            <w:r>
+              <w:rPr>
+                <w:color w:val="000000" w:themeColor="text1"/>
+              </w:rPr>
+              <w:t>918921</w:t>
+            </w:r>
           </w:p>
         </w:tc>
         <w:tc>
@@ -945,6 +1091,12 @@
                 <w:color w:val="000000" w:themeColor="text1"/>
               </w:rPr>
             </w:pPr>
+            <w:r>
+              <w:rPr>
+                <w:color w:val="000000" w:themeColor="text1"/>
+              </w:rPr>
+              <w:t>253</w:t>
+            </w:r>
           </w:p>
         </w:tc>
         <w:tc>
@@ -958,6 +1110,18 @@
                 <w:color w:val="000000" w:themeColor="text1"/>
               </w:rPr>
             </w:pPr>
+            <w:r>
+              <w:rPr>
+                <w:color w:val="000000" w:themeColor="text1"/>
+              </w:rPr>
+              <w:t>0.</w:t>
+            </w:r>
+            <w:r>
+              <w:rPr>
+                <w:color w:val="000000" w:themeColor="text1"/>
+              </w:rPr>
+              <w:t>796539</w:t>
+            </w:r>
           </w:p>
         </w:tc>
         <w:tc>
@@ -971,6 +1135,12 @@
                 <w:color w:val="000000" w:themeColor="text1"/>
               </w:rPr>
             </w:pPr>
+            <w:r>
+              <w:rPr>
+                <w:color w:val="000000" w:themeColor="text1"/>
+              </w:rPr>
+              <w:t>1</w:t>
+            </w:r>
           </w:p>
         </w:tc>
       </w:tr>
@@ -1048,6 +1218,12 @@
                 <w:color w:val="000000" w:themeColor="text1"/>
               </w:rPr>
             </w:pPr>
+            <w:r>
+              <w:rPr>
+                <w:color w:val="000000" w:themeColor="text1"/>
+              </w:rPr>
+              <w:t>0.913898</w:t>
+            </w:r>
           </w:p>
         </w:tc>
         <w:tc>
@@ -1061,6 +1237,12 @@
                 <w:color w:val="000000" w:themeColor="text1"/>
               </w:rPr>
             </w:pPr>
+            <w:r>
+              <w:rPr>
+                <w:color w:val="000000" w:themeColor="text1"/>
+              </w:rPr>
+              <w:t>272</w:t>
+            </w:r>
           </w:p>
         </w:tc>
         <w:tc>
@@ -1074,6 +1256,18 @@
                 <w:color w:val="000000" w:themeColor="text1"/>
               </w:rPr>
             </w:pPr>
+            <w:r>
+              <w:rPr>
+                <w:color w:val="000000" w:themeColor="text1"/>
+              </w:rPr>
+              <w:t>0.</w:t>
+            </w:r>
+            <w:r>
+              <w:rPr>
+                <w:color w:val="000000" w:themeColor="text1"/>
+              </w:rPr>
+              <w:t>825127</w:t>
+            </w:r>
           </w:p>
         </w:tc>
         <w:tc>
@@ -1087,6 +1281,12 @@
                 <w:color w:val="000000" w:themeColor="text1"/>
               </w:rPr>
             </w:pPr>
+            <w:r>
+              <w:rPr>
+                <w:color w:val="000000" w:themeColor="text1"/>
+              </w:rPr>
+              <w:t>2</w:t>
+            </w:r>
           </w:p>
         </w:tc>
       </w:tr>
@@ -1164,6 +1364,12 @@
                 <w:color w:val="000000" w:themeColor="text1"/>
               </w:rPr>
             </w:pPr>
+            <w:r>
+              <w:rPr>
+                <w:color w:val="000000" w:themeColor="text1"/>
+              </w:rPr>
+              <w:t>0.914819</w:t>
+            </w:r>
           </w:p>
         </w:tc>
         <w:tc>
@@ -1177,6 +1383,12 @@
                 <w:color w:val="000000" w:themeColor="text1"/>
               </w:rPr>
             </w:pPr>
+            <w:r>
+              <w:rPr>
+                <w:color w:val="000000" w:themeColor="text1"/>
+              </w:rPr>
+              <w:t>252</w:t>
+            </w:r>
           </w:p>
         </w:tc>
         <w:tc>
@@ -1190,6 +1402,12 @@
                 <w:color w:val="000000" w:themeColor="text1"/>
               </w:rPr>
             </w:pPr>
+            <w:r>
+              <w:rPr>
+                <w:color w:val="000000" w:themeColor="text1"/>
+              </w:rPr>
+              <w:t>0.914819</w:t>
+            </w:r>
           </w:p>
         </w:tc>
         <w:tc>
@@ -1203,6 +1421,12 @@
                 <w:color w:val="000000" w:themeColor="text1"/>
               </w:rPr>
             </w:pPr>
+            <w:r>
+              <w:rPr>
+                <w:color w:val="000000" w:themeColor="text1"/>
+              </w:rPr>
+              <w:t>34</w:t>
+            </w:r>
           </w:p>
         </w:tc>
       </w:tr>
@@ -1228,7 +1452,7 @@
 </file>
 
 <file path=word/endnotes.xml><?xml version="1.0" encoding="utf-8"?>
-<w:endnotes xmlns:wpc="http://schemas.microsoft.com/office/word/2010/wordprocessingCanvas" xmlns:cx="http://schemas.microsoft.com/office/drawing/2014/chartex" xmlns:cx1="http://schemas.microsoft.com/office/drawing/2015/9/8/chartex" xmlns:mc="http://schemas.openxmlformats.org/markup-compatibility/2006" xmlns:o="urn:schemas-microsoft-com:office:office" xmlns:r="http://schemas.openxmlformats.org/officeDocument/2006/relationships" xmlns:m="http://schemas.openxmlformats.org/officeDocument/2006/math" xmlns:v="urn:schemas-microsoft-com:vml" xmlns:wp14="http://schemas.microsoft.com/office/word/2010/wordprocessingDrawing" xmlns:wp="http://schemas.openxmlformats.org/drawingml/2006/wordprocessingDrawing" xmlns:w10="urn:schemas-microsoft-com:office:word" xmlns:w="http://schemas.openxmlformats.org/wordprocessingml/2006/main" xmlns:w14="http://schemas.microsoft.com/office/word/2010/wordml" xmlns:w15="http://schemas.microsoft.com/office/word/2012/wordml" xmlns:w16se="http://schemas.microsoft.com/office/word/2015/wordml/symex" xmlns:wpg="http://schemas.microsoft.com/office/word/2010/wordprocessingGroup" xmlns:wpi="http://schemas.microsoft.com/office/word/2010/wordprocessingInk" xmlns:wne="http://schemas.microsoft.com/office/word/2006/wordml" xmlns:wps="http://schemas.microsoft.com/office/word/2010/wordprocessingShape" mc:Ignorable="w14 w15 w16se wp14">
+<w:endnotes xmlns:wpc="http://schemas.microsoft.com/office/word/2010/wordprocessingCanvas" xmlns:cx="http://schemas.microsoft.com/office/drawing/2014/chartex" xmlns:cx1="http://schemas.microsoft.com/office/drawing/2015/9/8/chartex" xmlns:cx2="http://schemas.microsoft.com/office/drawing/2015/10/21/chartex" xmlns:cx3="http://schemas.microsoft.com/office/drawing/2016/5/9/chartex" xmlns:cx4="http://schemas.microsoft.com/office/drawing/2016/5/10/chartex" xmlns:cx5="http://schemas.microsoft.com/office/drawing/2016/5/11/chartex" xmlns:cx6="http://schemas.microsoft.com/office/drawing/2016/5/12/chartex" xmlns:cx7="http://schemas.microsoft.com/office/drawing/2016/5/13/chartex" xmlns:cx8="http://schemas.microsoft.com/office/drawing/2016/5/14/chartex" xmlns:mc="http://schemas.openxmlformats.org/markup-compatibility/2006" xmlns:aink="http://schemas.microsoft.com/office/drawing/2016/ink" xmlns:am3d="http://schemas.microsoft.com/office/drawing/2017/model3d" xmlns:o="urn:schemas-microsoft-com:office:office" xmlns:r="http://schemas.openxmlformats.org/officeDocument/2006/relationships" xmlns:m="http://schemas.openxmlformats.org/officeDocument/2006/math" xmlns:v="urn:schemas-microsoft-com:vml" xmlns:wp14="http://schemas.microsoft.com/office/word/2010/wordprocessingDrawing" xmlns:wp="http://schemas.openxmlformats.org/drawingml/2006/wordprocessingDrawing" xmlns:w10="urn:schemas-microsoft-com:office:word" xmlns:w="http://schemas.openxmlformats.org/wordprocessingml/2006/main" xmlns:w14="http://schemas.microsoft.com/office/word/2010/wordml" xmlns:w15="http://schemas.microsoft.com/office/word/2012/wordml" xmlns:w16cex="http://schemas.microsoft.com/office/word/2018/wordml/cex" xmlns:w16cid="http://schemas.microsoft.com/office/word/2016/wordml/cid" xmlns:w16="http://schemas.microsoft.com/office/word/2018/wordml" xmlns:w16se="http://schemas.microsoft.com/office/word/2015/wordml/symex" xmlns:wpg="http://schemas.microsoft.com/office/word/2010/wordprocessingGroup" xmlns:wpi="http://schemas.microsoft.com/office/word/2010/wordprocessingInk" xmlns:wne="http://schemas.microsoft.com/office/word/2006/wordml" xmlns:wps="http://schemas.microsoft.com/office/word/2010/wordprocessingShape" mc:Ignorable="w14 w15 w16se w16cid w16 w16cex wp14">
   <w:endnote w:type="separator" w:id="-1">
     <w:p>
       <w:pPr>
@@ -1253,7 +1477,7 @@
 </file>
 
 <file path=word/footnotes.xml><?xml version="1.0" encoding="utf-8"?>
-<w:footnotes xmlns:wpc="http://schemas.microsoft.com/office/word/2010/wordprocessingCanvas" xmlns:cx="http://schemas.microsoft.com/office/drawing/2014/chartex" xmlns:cx1="http://schemas.microsoft.com/office/drawing/2015/9/8/chartex" xmlns:mc="http://schemas.openxmlformats.org/markup-compatibility/2006" xmlns:o="urn:schemas-microsoft-com:office:office" xmlns:r="http://schemas.openxmlformats.org/officeDocument/2006/relationships" xmlns:m="http://schemas.openxmlformats.org/officeDocument/2006/math" xmlns:v="urn:schemas-microsoft-com:vml" xmlns:wp14="http://schemas.microsoft.com/office/word/2010/wordprocessingDrawing" xmlns:wp="http://schemas.openxmlformats.org/drawingml/2006/wordprocessingDrawing" xmlns:w10="urn:schemas-microsoft-com:office:word" xmlns:w="http://schemas.openxmlformats.org/wordprocessingml/2006/main" xmlns:w14="http://schemas.microsoft.com/office/word/2010/wordml" xmlns:w15="http://schemas.microsoft.com/office/word/2012/wordml" xmlns:w16se="http://schemas.microsoft.com/office/word/2015/wordml/symex" xmlns:wpg="http://schemas.microsoft.com/office/word/2010/wordprocessingGroup" xmlns:wpi="http://schemas.microsoft.com/office/word/2010/wordprocessingInk" xmlns:wne="http://schemas.microsoft.com/office/word/2006/wordml" xmlns:wps="http://schemas.microsoft.com/office/word/2010/wordprocessingShape" mc:Ignorable="w14 w15 w16se wp14">
+<w:footnotes xmlns:wpc="http://schemas.microsoft.com/office/word/2010/wordprocessingCanvas" xmlns:cx="http://schemas.microsoft.com/office/drawing/2014/chartex" xmlns:cx1="http://schemas.microsoft.com/office/drawing/2015/9/8/chartex" xmlns:cx2="http://schemas.microsoft.com/office/drawing/2015/10/21/chartex" xmlns:cx3="http://schemas.microsoft.com/office/drawing/2016/5/9/chartex" xmlns:cx4="http://schemas.microsoft.com/office/drawing/2016/5/10/chartex" xmlns:cx5="http://schemas.microsoft.com/office/drawing/2016/5/11/chartex" xmlns:cx6="http://schemas.microsoft.com/office/drawing/2016/5/12/chartex" xmlns:cx7="http://schemas.microsoft.com/office/drawing/2016/5/13/chartex" xmlns:cx8="http://schemas.microsoft.com/office/drawing/2016/5/14/chartex" xmlns:mc="http://schemas.openxmlformats.org/markup-compatibility/2006" xmlns:aink="http://schemas.microsoft.com/office/drawing/2016/ink" xmlns:am3d="http://schemas.microsoft.com/office/drawing/2017/model3d" xmlns:o="urn:schemas-microsoft-com:office:office" xmlns:r="http://schemas.openxmlformats.org/officeDocument/2006/relationships" xmlns:m="http://schemas.openxmlformats.org/officeDocument/2006/math" xmlns:v="urn:schemas-microsoft-com:vml" xmlns:wp14="http://schemas.microsoft.com/office/word/2010/wordprocessingDrawing" xmlns:wp="http://schemas.openxmlformats.org/drawingml/2006/wordprocessingDrawing" xmlns:w10="urn:schemas-microsoft-com:office:word" xmlns:w="http://schemas.openxmlformats.org/wordprocessingml/2006/main" xmlns:w14="http://schemas.microsoft.com/office/word/2010/wordml" xmlns:w15="http://schemas.microsoft.com/office/word/2012/wordml" xmlns:w16cex="http://schemas.microsoft.com/office/word/2018/wordml/cex" xmlns:w16cid="http://schemas.microsoft.com/office/word/2016/wordml/cid" xmlns:w16="http://schemas.microsoft.com/office/word/2018/wordml" xmlns:w16se="http://schemas.microsoft.com/office/word/2015/wordml/symex" xmlns:wpg="http://schemas.microsoft.com/office/word/2010/wordprocessingGroup" xmlns:wpi="http://schemas.microsoft.com/office/word/2010/wordprocessingInk" xmlns:wne="http://schemas.microsoft.com/office/word/2006/wordml" xmlns:wps="http://schemas.microsoft.com/office/word/2010/wordprocessingShape" mc:Ignorable="w14 w15 w16se w16cid w16 w16cex wp14">
   <w:footnote w:type="separator" w:id="-1">
     <w:p>
       <w:pPr>
@@ -1278,7 +1502,7 @@
 </file>
 
 <file path=word/numbering.xml><?xml version="1.0" encoding="utf-8"?>
-<w:numbering xmlns:wpc="http://schemas.microsoft.com/office/word/2010/wordprocessingCanvas" xmlns:cx="http://schemas.microsoft.com/office/drawing/2014/chartex" xmlns:cx1="http://schemas.microsoft.com/office/drawing/2015/9/8/chartex" xmlns:mc="http://schemas.openxmlformats.org/markup-compatibility/2006" xmlns:o="urn:schemas-microsoft-com:office:office" xmlns:r="http://schemas.openxmlformats.org/officeDocument/2006/relationships" xmlns:m="http://schemas.openxmlformats.org/officeDocument/2006/math" xmlns:v="urn:schemas-microsoft-com:vml" xmlns:wp14="http://schemas.microsoft.com/office/word/2010/wordprocessingDrawing" xmlns:wp="http://schemas.openxmlformats.org/drawingml/2006/wordprocessingDrawing" xmlns:w10="urn:schemas-microsoft-com:office:word" xmlns:w="http://schemas.openxmlformats.org/wordprocessingml/2006/main" xmlns:w14="http://schemas.microsoft.com/office/word/2010/wordml" xmlns:w15="http://schemas.microsoft.com/office/word/2012/wordml" xmlns:w16se="http://schemas.microsoft.com/office/word/2015/wordml/symex" xmlns:wpg="http://schemas.microsoft.com/office/word/2010/wordprocessingGroup" xmlns:wpi="http://schemas.microsoft.com/office/word/2010/wordprocessingInk" xmlns:wne="http://schemas.microsoft.com/office/word/2006/wordml" xmlns:wps="http://schemas.microsoft.com/office/word/2010/wordprocessingShape" mc:Ignorable="w14 w15 w16se wp14">
+<w:numbering xmlns:wpc="http://schemas.microsoft.com/office/word/2010/wordprocessingCanvas" xmlns:cx="http://schemas.microsoft.com/office/drawing/2014/chartex" xmlns:cx1="http://schemas.microsoft.com/office/drawing/2015/9/8/chartex" xmlns:cx2="http://schemas.microsoft.com/office/drawing/2015/10/21/chartex" xmlns:cx3="http://schemas.microsoft.com/office/drawing/2016/5/9/chartex" xmlns:cx4="http://schemas.microsoft.com/office/drawing/2016/5/10/chartex" xmlns:cx5="http://schemas.microsoft.com/office/drawing/2016/5/11/chartex" xmlns:cx6="http://schemas.microsoft.com/office/drawing/2016/5/12/chartex" xmlns:cx7="http://schemas.microsoft.com/office/drawing/2016/5/13/chartex" xmlns:cx8="http://schemas.microsoft.com/office/drawing/2016/5/14/chartex" xmlns:mc="http://schemas.openxmlformats.org/markup-compatibility/2006" xmlns:aink="http://schemas.microsoft.com/office/drawing/2016/ink" xmlns:am3d="http://schemas.microsoft.com/office/drawing/2017/model3d" xmlns:o="urn:schemas-microsoft-com:office:office" xmlns:r="http://schemas.openxmlformats.org/officeDocument/2006/relationships" xmlns:m="http://schemas.openxmlformats.org/officeDocument/2006/math" xmlns:v="urn:schemas-microsoft-com:vml" xmlns:wp14="http://schemas.microsoft.com/office/word/2010/wordprocessingDrawing" xmlns:wp="http://schemas.openxmlformats.org/drawingml/2006/wordprocessingDrawing" xmlns:w10="urn:schemas-microsoft-com:office:word" xmlns:w="http://schemas.openxmlformats.org/wordprocessingml/2006/main" xmlns:w14="http://schemas.microsoft.com/office/word/2010/wordml" xmlns:w15="http://schemas.microsoft.com/office/word/2012/wordml" xmlns:w16cex="http://schemas.microsoft.com/office/word/2018/wordml/cex" xmlns:w16cid="http://schemas.microsoft.com/office/word/2016/wordml/cid" xmlns:w16="http://schemas.microsoft.com/office/word/2018/wordml" xmlns:w16se="http://schemas.microsoft.com/office/word/2015/wordml/symex" xmlns:wpg="http://schemas.microsoft.com/office/word/2010/wordprocessingGroup" xmlns:wpi="http://schemas.microsoft.com/office/word/2010/wordprocessingInk" xmlns:wne="http://schemas.microsoft.com/office/word/2006/wordml" xmlns:wps="http://schemas.microsoft.com/office/word/2010/wordprocessingShape" mc:Ignorable="w14 w15 w16se w16cid w16 w16cex wp14">
   <w:abstractNum w:abstractNumId="0" w15:restartNumberingAfterBreak="0">
     <w:nsid w:val="5AA47C4D"/>
     <w:multiLevelType w:val="hybridMultilevel"/>
@@ -1493,7 +1717,7 @@
 </file>
 
 <file path=word/styles.xml><?xml version="1.0" encoding="utf-8"?>
-<w:styles xmlns:mc="http://schemas.openxmlformats.org/markup-compatibility/2006" xmlns:r="http://schemas.openxmlformats.org/officeDocument/2006/relationships" xmlns:w="http://schemas.openxmlformats.org/wordprocessingml/2006/main" xmlns:w14="http://schemas.microsoft.com/office/word/2010/wordml" xmlns:w15="http://schemas.microsoft.com/office/word/2012/wordml" xmlns:w16se="http://schemas.microsoft.com/office/word/2015/wordml/symex" mc:Ignorable="w14 w15 w16se">
+<w:styles xmlns:mc="http://schemas.openxmlformats.org/markup-compatibility/2006" xmlns:r="http://schemas.openxmlformats.org/officeDocument/2006/relationships" xmlns:w="http://schemas.openxmlformats.org/wordprocessingml/2006/main" xmlns:w14="http://schemas.microsoft.com/office/word/2010/wordml" xmlns:w15="http://schemas.microsoft.com/office/word/2012/wordml" xmlns:w16cex="http://schemas.microsoft.com/office/word/2018/wordml/cex" xmlns:w16cid="http://schemas.microsoft.com/office/word/2016/wordml/cid" xmlns:w16="http://schemas.microsoft.com/office/word/2018/wordml" xmlns:w16se="http://schemas.microsoft.com/office/word/2015/wordml/symex" mc:Ignorable="w14 w15 w16se w16cid w16 w16cex">
   <w:docDefaults>
     <w:rPrDefault>
       <w:rPr>
@@ -1509,7 +1733,7 @@
       </w:pPr>
     </w:pPrDefault>
   </w:docDefaults>
-  <w:latentStyles w:defLockedState="0" w:defUIPriority="99" w:defSemiHidden="0" w:defUnhideWhenUsed="0" w:defQFormat="0" w:count="371">
+  <w:latentStyles w:defLockedState="0" w:defUIPriority="99" w:defSemiHidden="0" w:defUnhideWhenUsed="0" w:defQFormat="0" w:count="376">
     <w:lsdException w:name="Normal" w:uiPriority="0" w:qFormat="1"/>
     <w:lsdException w:name="heading 1" w:uiPriority="9" w:qFormat="1"/>
     <w:lsdException w:name="heading 2" w:semiHidden="1" w:uiPriority="9" w:unhideWhenUsed="1" w:qFormat="1"/>
@@ -1881,6 +2105,11 @@
     <w:lsdException w:name="List Table 5 Dark Accent 6" w:uiPriority="50"/>
     <w:lsdException w:name="List Table 6 Colorful Accent 6" w:uiPriority="51"/>
     <w:lsdException w:name="List Table 7 Colorful Accent 6" w:uiPriority="52"/>
+    <w:lsdException w:name="Mention" w:semiHidden="1" w:unhideWhenUsed="1"/>
+    <w:lsdException w:name="Smart Hyperlink" w:semiHidden="1" w:unhideWhenUsed="1"/>
+    <w:lsdException w:name="Hashtag" w:semiHidden="1" w:unhideWhenUsed="1"/>
+    <w:lsdException w:name="Unresolved Mention" w:semiHidden="1" w:unhideWhenUsed="1"/>
+    <w:lsdException w:name="Smart Link" w:semiHidden="1" w:unhideWhenUsed="1"/>
   </w:latentStyles>
   <w:style w:type="paragraph" w:default="1" w:styleId="Normale">
     <w:name w:val="Normal"/>

</xml_diff>